<commit_message>
Updated everything from 2019-2020
</commit_message>
<xml_diff>
--- a/compromise/statement/compromise_statement.docx
+++ b/compromise/statement/compromise_statement.docx
@@ -1,21 +1,30 @@
 
 <file path=word/document.xml><?xml version="1.0" encoding="utf-8"?>
-<w:document xmlns:wpc="http://schemas.microsoft.com/office/word/2010/wordprocessingCanvas" xmlns:cx="http://schemas.microsoft.com/office/drawing/2014/chartex" xmlns:cx1="http://schemas.microsoft.com/office/drawing/2015/9/8/chartex" xmlns:cx2="http://schemas.microsoft.com/office/drawing/2015/10/21/chartex" xmlns:cx3="http://schemas.microsoft.com/office/drawing/2016/5/9/chartex" xmlns:cx4="http://schemas.microsoft.com/office/drawing/2016/5/10/chartex" xmlns:cx5="http://schemas.microsoft.com/office/drawing/2016/5/11/chartex" xmlns:cx6="http://schemas.microsoft.com/office/drawing/2016/5/12/chartex" xmlns:cx7="http://schemas.microsoft.com/office/drawing/2016/5/13/chartex" xmlns:cx8="http://schemas.microsoft.com/office/drawing/2016/5/14/chartex" xmlns:mc="http://schemas.openxmlformats.org/markup-compatibility/2006" xmlns:aink="http://schemas.microsoft.com/office/drawing/2016/ink" xmlns:am3d="http://schemas.microsoft.com/office/drawing/2017/model3d" xmlns:o="urn:schemas-microsoft-com:office:office" xmlns:r="http://schemas.openxmlformats.org/officeDocument/2006/relationships" xmlns:m="http://schemas.openxmlformats.org/officeDocument/2006/math" xmlns:v="urn:schemas-microsoft-com:vml" xmlns:wp14="http://schemas.microsoft.com/office/word/2010/wordprocessingDrawing" xmlns:wp="http://schemas.openxmlformats.org/drawingml/2006/wordprocessingDrawing" xmlns:w10="urn:schemas-microsoft-com:office:word" xmlns:w="http://schemas.openxmlformats.org/wordprocessingml/2006/main" xmlns:w14="http://schemas.microsoft.com/office/word/2010/wordml" xmlns:w15="http://schemas.microsoft.com/office/word/2012/wordml" xmlns:w16cid="http://schemas.microsoft.com/office/word/2016/wordml/cid" xmlns:w16se="http://schemas.microsoft.com/office/word/2015/wordml/symex" xmlns:wpg="http://schemas.microsoft.com/office/word/2010/wordprocessingGroup" xmlns:wpi="http://schemas.microsoft.com/office/word/2010/wordprocessingInk" xmlns:wne="http://schemas.microsoft.com/office/word/2006/wordml" xmlns:wps="http://schemas.microsoft.com/office/word/2010/wordprocessingShape" mc:Ignorable="w14 w15 w16se w16cid wp14">
+<w:document xmlns:wpc="http://schemas.microsoft.com/office/word/2010/wordprocessingCanvas" xmlns:cx="http://schemas.microsoft.com/office/drawing/2014/chartex" xmlns:cx1="http://schemas.microsoft.com/office/drawing/2015/9/8/chartex" xmlns:cx2="http://schemas.microsoft.com/office/drawing/2015/10/21/chartex" xmlns:cx3="http://schemas.microsoft.com/office/drawing/2016/5/9/chartex" xmlns:cx4="http://schemas.microsoft.com/office/drawing/2016/5/10/chartex" xmlns:cx5="http://schemas.microsoft.com/office/drawing/2016/5/11/chartex" xmlns:cx6="http://schemas.microsoft.com/office/drawing/2016/5/12/chartex" xmlns:cx7="http://schemas.microsoft.com/office/drawing/2016/5/13/chartex" xmlns:cx8="http://schemas.microsoft.com/office/drawing/2016/5/14/chartex" xmlns:mc="http://schemas.openxmlformats.org/markup-compatibility/2006" xmlns:aink="http://schemas.microsoft.com/office/drawing/2016/ink" xmlns:am3d="http://schemas.microsoft.com/office/drawing/2017/model3d" xmlns:o="urn:schemas-microsoft-com:office:office" xmlns:r="http://schemas.openxmlformats.org/officeDocument/2006/relationships" xmlns:m="http://schemas.openxmlformats.org/officeDocument/2006/math" xmlns:v="urn:schemas-microsoft-com:vml" xmlns:wp14="http://schemas.microsoft.com/office/word/2010/wordprocessingDrawing" xmlns:wp="http://schemas.openxmlformats.org/drawingml/2006/wordprocessingDrawing" xmlns:w10="urn:schemas-microsoft-com:office:word" xmlns:w="http://schemas.openxmlformats.org/wordprocessingml/2006/main" xmlns:w14="http://schemas.microsoft.com/office/word/2010/wordml" xmlns:w15="http://schemas.microsoft.com/office/word/2012/wordml" xmlns:w16cex="http://schemas.microsoft.com/office/word/2018/wordml/cex" xmlns:w16cid="http://schemas.microsoft.com/office/word/2016/wordml/cid" xmlns:w16="http://schemas.microsoft.com/office/word/2018/wordml" xmlns:w16se="http://schemas.microsoft.com/office/word/2015/wordml/symex" xmlns:wpg="http://schemas.microsoft.com/office/word/2010/wordprocessingGroup" xmlns:wpi="http://schemas.microsoft.com/office/word/2010/wordprocessingInk" xmlns:wne="http://schemas.microsoft.com/office/word/2006/wordml" xmlns:wps="http://schemas.microsoft.com/office/word/2010/wordprocessingShape" mc:Ignorable="w14 w15 w16se w16cid w16 w16cex wp14">
   <w:body>
     <w:p>
       <w:pPr>
         <w:keepNext/>
         <w:spacing w:after="60" w:line="264" w:lineRule="auto"/>
         <w:jc w:val="both"/>
+        <w:rPr>
+          <w:rFonts w:ascii="Times New Roman" w:hAnsi="Times New Roman" w:cs="Times New Roman"/>
+          <w:sz w:val="24"/>
+          <w:szCs w:val="24"/>
+          <w:lang w:val="bg-BG"/>
+        </w:rPr>
+      </w:pPr>
+      <w:proofErr w:type="spellStart"/>
+      <w:r>
         <w:rPr>
           <w:rFonts w:ascii="Times New Roman" w:eastAsia="Times New Roman" w:hAnsi="Times New Roman" w:cs="Times New Roman"/>
           <w:b/>
           <w:sz w:val="28"/>
           <w:szCs w:val="28"/>
-          <w:lang w:val="bg-BG"/>
-        </w:rPr>
-      </w:pPr>
-      <w:proofErr w:type="spellStart"/>
+        </w:rPr>
+        <w:t>Задача</w:t>
+      </w:r>
+      <w:proofErr w:type="spellEnd"/>
       <w:r>
         <w:rPr>
           <w:rFonts w:ascii="Times New Roman" w:eastAsia="Times New Roman" w:hAnsi="Times New Roman" w:cs="Times New Roman"/>
@@ -23,9 +32,8 @@
           <w:sz w:val="28"/>
           <w:szCs w:val="28"/>
         </w:rPr>
-        <w:t>Задача</w:t>
-      </w:r>
-      <w:proofErr w:type="spellEnd"/>
+        <w:t xml:space="preserve"> A</w:t>
+      </w:r>
       <w:r>
         <w:rPr>
           <w:rFonts w:ascii="Times New Roman" w:eastAsia="Times New Roman" w:hAnsi="Times New Roman" w:cs="Times New Roman"/>
@@ -33,7 +41,7 @@
           <w:sz w:val="28"/>
           <w:szCs w:val="28"/>
         </w:rPr>
-        <w:t xml:space="preserve"> A</w:t>
+        <w:t>K3.</w:t>
       </w:r>
       <w:r>
         <w:rPr>
@@ -42,7 +50,7 @@
           <w:sz w:val="28"/>
           <w:szCs w:val="28"/>
         </w:rPr>
-        <w:t>K3.</w:t>
+        <w:t xml:space="preserve"> </w:t>
       </w:r>
       <w:r>
         <w:rPr>
@@ -50,80 +58,9 @@
           <w:b/>
           <w:sz w:val="28"/>
           <w:szCs w:val="28"/>
-        </w:rPr>
-        <w:t xml:space="preserve"> </w:t>
-      </w:r>
-      <w:r>
-        <w:rPr>
-          <w:rFonts w:ascii="Times New Roman" w:eastAsia="Times New Roman" w:hAnsi="Times New Roman" w:cs="Times New Roman"/>
-          <w:b/>
-          <w:sz w:val="28"/>
-          <w:szCs w:val="28"/>
           <w:lang w:val="bg-BG"/>
         </w:rPr>
         <w:t>КОМПРОМИС</w:t>
-      </w:r>
-    </w:p>
-    <w:p>
-      <w:pPr>
-        <w:spacing w:after="0" w:line="240" w:lineRule="auto"/>
-        <w:jc w:val="right"/>
-        <w:rPr>
-          <w:rFonts w:ascii="Times New Roman" w:hAnsi="Times New Roman" w:cs="Times New Roman"/>
-          <w:sz w:val="24"/>
-          <w:szCs w:val="24"/>
-          <w:lang w:val="bg-BG"/>
-        </w:rPr>
-      </w:pPr>
-      <w:proofErr w:type="spellStart"/>
-      <w:r>
-        <w:rPr>
-          <w:rFonts w:ascii="Times New Roman" w:eastAsia="Times New Roman" w:hAnsi="Times New Roman" w:cs="Times New Roman"/>
-          <w:b/>
-          <w:sz w:val="24"/>
-          <w:szCs w:val="24"/>
-        </w:rPr>
-        <w:t>Автор</w:t>
-      </w:r>
-      <w:proofErr w:type="spellEnd"/>
-      <w:r>
-        <w:rPr>
-          <w:rFonts w:ascii="Times New Roman" w:eastAsia="Times New Roman" w:hAnsi="Times New Roman" w:cs="Times New Roman"/>
-          <w:b/>
-          <w:sz w:val="24"/>
-          <w:szCs w:val="24"/>
-          <w:lang w:val="bg-BG"/>
-        </w:rPr>
-        <w:t>и</w:t>
-      </w:r>
-      <w:r>
-        <w:rPr>
-          <w:rFonts w:ascii="Times New Roman" w:eastAsia="Times New Roman" w:hAnsi="Times New Roman" w:cs="Times New Roman"/>
-          <w:b/>
-          <w:sz w:val="24"/>
-          <w:szCs w:val="24"/>
-        </w:rPr>
-        <w:t xml:space="preserve">: </w:t>
-      </w:r>
-      <w:r>
-        <w:rPr>
-          <w:rFonts w:ascii="Times New Roman" w:eastAsia="Times New Roman" w:hAnsi="Times New Roman" w:cs="Times New Roman"/>
-          <w:b/>
-          <w:sz w:val="24"/>
-          <w:szCs w:val="24"/>
-          <w:lang w:val="bg-BG"/>
-        </w:rPr>
-        <w:t>Емил Инджев</w:t>
-      </w:r>
-      <w:r>
-        <w:rPr>
-          <w:rFonts w:ascii="Times New Roman" w:eastAsia="Times New Roman" w:hAnsi="Times New Roman" w:cs="Times New Roman"/>
-          <w:b/>
-          <w:sz w:val="24"/>
-          <w:szCs w:val="24"/>
-          <w:lang w:val="bg-BG"/>
-        </w:rPr>
-        <w:t>, Енчо Мишинев</w:t>
       </w:r>
     </w:p>
     <w:p>
@@ -1923,8 +1860,6 @@
         </w:rPr>
         <w:t xml:space="preserve"> </w:t>
       </w:r>
-      <w:bookmarkStart w:id="0" w:name="_GoBack"/>
-      <w:bookmarkEnd w:id="0"/>
     </w:p>
     <w:p>
       <w:pPr>
@@ -1993,25 +1928,7 @@
             <w:szCs w:val="24"/>
             <w:lang w:val="bg-BG"/>
           </w:rPr>
-          <m:t>N,M≤</m:t>
-        </m:r>
-        <m:r>
-          <w:rPr>
-            <w:rFonts w:ascii="Cambria Math" w:hAnsi="Cambria Math" w:cs="Times New Roman"/>
-            <w:sz w:val="24"/>
-            <w:szCs w:val="24"/>
-            <w:lang w:val="bg-BG"/>
-          </w:rPr>
-          <m:t>6</m:t>
-        </m:r>
-        <m:r>
-          <w:rPr>
-            <w:rFonts w:ascii="Cambria Math" w:hAnsi="Cambria Math" w:cs="Times New Roman"/>
-            <w:sz w:val="24"/>
-            <w:szCs w:val="24"/>
-            <w:lang w:val="bg-BG"/>
-          </w:rPr>
-          <m:t xml:space="preserve"> 500</m:t>
+          <m:t>N,M≤6 500</m:t>
         </m:r>
       </m:oMath>
     </w:p>
@@ -2581,7 +2498,7 @@
     </w:p>
     <w:tbl>
       <w:tblPr>
-        <w:tblStyle w:val="TableGrid"/>
+        <w:tblStyle w:val="a5"/>
         <w:tblW w:w="0" w:type="auto"/>
         <w:tblInd w:w="596" w:type="dxa"/>
         <w:tblLook w:val="04A0" w:firstRow="1" w:lastRow="0" w:firstColumn="1" w:lastColumn="0" w:noHBand="0" w:noVBand="1"/>
@@ -3187,7 +3104,7 @@
 </file>
 
 <file path=word/endnotes.xml><?xml version="1.0" encoding="utf-8"?>
-<w:endnotes xmlns:wpc="http://schemas.microsoft.com/office/word/2010/wordprocessingCanvas" xmlns:cx="http://schemas.microsoft.com/office/drawing/2014/chartex" xmlns:cx1="http://schemas.microsoft.com/office/drawing/2015/9/8/chartex" xmlns:cx2="http://schemas.microsoft.com/office/drawing/2015/10/21/chartex" xmlns:cx3="http://schemas.microsoft.com/office/drawing/2016/5/9/chartex" xmlns:cx4="http://schemas.microsoft.com/office/drawing/2016/5/10/chartex" xmlns:cx5="http://schemas.microsoft.com/office/drawing/2016/5/11/chartex" xmlns:cx6="http://schemas.microsoft.com/office/drawing/2016/5/12/chartex" xmlns:cx7="http://schemas.microsoft.com/office/drawing/2016/5/13/chartex" xmlns:cx8="http://schemas.microsoft.com/office/drawing/2016/5/14/chartex" xmlns:mc="http://schemas.openxmlformats.org/markup-compatibility/2006" xmlns:aink="http://schemas.microsoft.com/office/drawing/2016/ink" xmlns:am3d="http://schemas.microsoft.com/office/drawing/2017/model3d" xmlns:o="urn:schemas-microsoft-com:office:office" xmlns:r="http://schemas.openxmlformats.org/officeDocument/2006/relationships" xmlns:m="http://schemas.openxmlformats.org/officeDocument/2006/math" xmlns:v="urn:schemas-microsoft-com:vml" xmlns:wp14="http://schemas.microsoft.com/office/word/2010/wordprocessingDrawing" xmlns:wp="http://schemas.openxmlformats.org/drawingml/2006/wordprocessingDrawing" xmlns:w10="urn:schemas-microsoft-com:office:word" xmlns:w="http://schemas.openxmlformats.org/wordprocessingml/2006/main" xmlns:w14="http://schemas.microsoft.com/office/word/2010/wordml" xmlns:w15="http://schemas.microsoft.com/office/word/2012/wordml" xmlns:w16cid="http://schemas.microsoft.com/office/word/2016/wordml/cid" xmlns:w16se="http://schemas.microsoft.com/office/word/2015/wordml/symex" xmlns:wpg="http://schemas.microsoft.com/office/word/2010/wordprocessingGroup" xmlns:wpi="http://schemas.microsoft.com/office/word/2010/wordprocessingInk" xmlns:wne="http://schemas.microsoft.com/office/word/2006/wordml" xmlns:wps="http://schemas.microsoft.com/office/word/2010/wordprocessingShape" mc:Ignorable="w14 w15 w16se w16cid wp14">
+<w:endnotes xmlns:wpc="http://schemas.microsoft.com/office/word/2010/wordprocessingCanvas" xmlns:cx="http://schemas.microsoft.com/office/drawing/2014/chartex" xmlns:cx1="http://schemas.microsoft.com/office/drawing/2015/9/8/chartex" xmlns:cx2="http://schemas.microsoft.com/office/drawing/2015/10/21/chartex" xmlns:cx3="http://schemas.microsoft.com/office/drawing/2016/5/9/chartex" xmlns:cx4="http://schemas.microsoft.com/office/drawing/2016/5/10/chartex" xmlns:cx5="http://schemas.microsoft.com/office/drawing/2016/5/11/chartex" xmlns:cx6="http://schemas.microsoft.com/office/drawing/2016/5/12/chartex" xmlns:cx7="http://schemas.microsoft.com/office/drawing/2016/5/13/chartex" xmlns:cx8="http://schemas.microsoft.com/office/drawing/2016/5/14/chartex" xmlns:mc="http://schemas.openxmlformats.org/markup-compatibility/2006" xmlns:aink="http://schemas.microsoft.com/office/drawing/2016/ink" xmlns:am3d="http://schemas.microsoft.com/office/drawing/2017/model3d" xmlns:o="urn:schemas-microsoft-com:office:office" xmlns:r="http://schemas.openxmlformats.org/officeDocument/2006/relationships" xmlns:m="http://schemas.openxmlformats.org/officeDocument/2006/math" xmlns:v="urn:schemas-microsoft-com:vml" xmlns:wp14="http://schemas.microsoft.com/office/word/2010/wordprocessingDrawing" xmlns:wp="http://schemas.openxmlformats.org/drawingml/2006/wordprocessingDrawing" xmlns:w10="urn:schemas-microsoft-com:office:word" xmlns:w="http://schemas.openxmlformats.org/wordprocessingml/2006/main" xmlns:w14="http://schemas.microsoft.com/office/word/2010/wordml" xmlns:w15="http://schemas.microsoft.com/office/word/2012/wordml" xmlns:w16cex="http://schemas.microsoft.com/office/word/2018/wordml/cex" xmlns:w16cid="http://schemas.microsoft.com/office/word/2016/wordml/cid" xmlns:w16="http://schemas.microsoft.com/office/word/2018/wordml" xmlns:w16se="http://schemas.microsoft.com/office/word/2015/wordml/symex" xmlns:wpg="http://schemas.microsoft.com/office/word/2010/wordprocessingGroup" xmlns:wpi="http://schemas.microsoft.com/office/word/2010/wordprocessingInk" xmlns:wne="http://schemas.microsoft.com/office/word/2006/wordml" xmlns:wps="http://schemas.microsoft.com/office/word/2010/wordprocessingShape" mc:Ignorable="w14 w15 w16se w16cid w16 w16cex wp14">
   <w:endnote w:type="separator" w:id="-1">
     <w:p>
       <w:pPr>
@@ -3212,7 +3129,7 @@
 </file>
 
 <file path=word/footnotes.xml><?xml version="1.0" encoding="utf-8"?>
-<w:footnotes xmlns:wpc="http://schemas.microsoft.com/office/word/2010/wordprocessingCanvas" xmlns:cx="http://schemas.microsoft.com/office/drawing/2014/chartex" xmlns:cx1="http://schemas.microsoft.com/office/drawing/2015/9/8/chartex" xmlns:cx2="http://schemas.microsoft.com/office/drawing/2015/10/21/chartex" xmlns:cx3="http://schemas.microsoft.com/office/drawing/2016/5/9/chartex" xmlns:cx4="http://schemas.microsoft.com/office/drawing/2016/5/10/chartex" xmlns:cx5="http://schemas.microsoft.com/office/drawing/2016/5/11/chartex" xmlns:cx6="http://schemas.microsoft.com/office/drawing/2016/5/12/chartex" xmlns:cx7="http://schemas.microsoft.com/office/drawing/2016/5/13/chartex" xmlns:cx8="http://schemas.microsoft.com/office/drawing/2016/5/14/chartex" xmlns:mc="http://schemas.openxmlformats.org/markup-compatibility/2006" xmlns:aink="http://schemas.microsoft.com/office/drawing/2016/ink" xmlns:am3d="http://schemas.microsoft.com/office/drawing/2017/model3d" xmlns:o="urn:schemas-microsoft-com:office:office" xmlns:r="http://schemas.openxmlformats.org/officeDocument/2006/relationships" xmlns:m="http://schemas.openxmlformats.org/officeDocument/2006/math" xmlns:v="urn:schemas-microsoft-com:vml" xmlns:wp14="http://schemas.microsoft.com/office/word/2010/wordprocessingDrawing" xmlns:wp="http://schemas.openxmlformats.org/drawingml/2006/wordprocessingDrawing" xmlns:w10="urn:schemas-microsoft-com:office:word" xmlns:w="http://schemas.openxmlformats.org/wordprocessingml/2006/main" xmlns:w14="http://schemas.microsoft.com/office/word/2010/wordml" xmlns:w15="http://schemas.microsoft.com/office/word/2012/wordml" xmlns:w16cid="http://schemas.microsoft.com/office/word/2016/wordml/cid" xmlns:w16se="http://schemas.microsoft.com/office/word/2015/wordml/symex" xmlns:wpg="http://schemas.microsoft.com/office/word/2010/wordprocessingGroup" xmlns:wpi="http://schemas.microsoft.com/office/word/2010/wordprocessingInk" xmlns:wne="http://schemas.microsoft.com/office/word/2006/wordml" xmlns:wps="http://schemas.microsoft.com/office/word/2010/wordprocessingShape" mc:Ignorable="w14 w15 w16se w16cid wp14">
+<w:footnotes xmlns:wpc="http://schemas.microsoft.com/office/word/2010/wordprocessingCanvas" xmlns:cx="http://schemas.microsoft.com/office/drawing/2014/chartex" xmlns:cx1="http://schemas.microsoft.com/office/drawing/2015/9/8/chartex" xmlns:cx2="http://schemas.microsoft.com/office/drawing/2015/10/21/chartex" xmlns:cx3="http://schemas.microsoft.com/office/drawing/2016/5/9/chartex" xmlns:cx4="http://schemas.microsoft.com/office/drawing/2016/5/10/chartex" xmlns:cx5="http://schemas.microsoft.com/office/drawing/2016/5/11/chartex" xmlns:cx6="http://schemas.microsoft.com/office/drawing/2016/5/12/chartex" xmlns:cx7="http://schemas.microsoft.com/office/drawing/2016/5/13/chartex" xmlns:cx8="http://schemas.microsoft.com/office/drawing/2016/5/14/chartex" xmlns:mc="http://schemas.openxmlformats.org/markup-compatibility/2006" xmlns:aink="http://schemas.microsoft.com/office/drawing/2016/ink" xmlns:am3d="http://schemas.microsoft.com/office/drawing/2017/model3d" xmlns:o="urn:schemas-microsoft-com:office:office" xmlns:r="http://schemas.openxmlformats.org/officeDocument/2006/relationships" xmlns:m="http://schemas.openxmlformats.org/officeDocument/2006/math" xmlns:v="urn:schemas-microsoft-com:vml" xmlns:wp14="http://schemas.microsoft.com/office/word/2010/wordprocessingDrawing" xmlns:wp="http://schemas.openxmlformats.org/drawingml/2006/wordprocessingDrawing" xmlns:w10="urn:schemas-microsoft-com:office:word" xmlns:w="http://schemas.openxmlformats.org/wordprocessingml/2006/main" xmlns:w14="http://schemas.microsoft.com/office/word/2010/wordml" xmlns:w15="http://schemas.microsoft.com/office/word/2012/wordml" xmlns:w16cex="http://schemas.microsoft.com/office/word/2018/wordml/cex" xmlns:w16cid="http://schemas.microsoft.com/office/word/2016/wordml/cid" xmlns:w16="http://schemas.microsoft.com/office/word/2018/wordml" xmlns:w16se="http://schemas.microsoft.com/office/word/2015/wordml/symex" xmlns:wpg="http://schemas.microsoft.com/office/word/2010/wordprocessingGroup" xmlns:wpi="http://schemas.microsoft.com/office/word/2010/wordprocessingInk" xmlns:wne="http://schemas.microsoft.com/office/word/2006/wordml" xmlns:wps="http://schemas.microsoft.com/office/word/2010/wordprocessingShape" mc:Ignorable="w14 w15 w16se w16cid w16 w16cex wp14">
   <w:footnote w:type="separator" w:id="-1">
     <w:p>
       <w:pPr>
@@ -3237,10 +3154,10 @@
 </file>
 
 <file path=word/header1.xml><?xml version="1.0" encoding="utf-8"?>
-<w:hdr xmlns:wpc="http://schemas.microsoft.com/office/word/2010/wordprocessingCanvas" xmlns:cx="http://schemas.microsoft.com/office/drawing/2014/chartex" xmlns:cx1="http://schemas.microsoft.com/office/drawing/2015/9/8/chartex" xmlns:cx2="http://schemas.microsoft.com/office/drawing/2015/10/21/chartex" xmlns:cx3="http://schemas.microsoft.com/office/drawing/2016/5/9/chartex" xmlns:cx4="http://schemas.microsoft.com/office/drawing/2016/5/10/chartex" xmlns:cx5="http://schemas.microsoft.com/office/drawing/2016/5/11/chartex" xmlns:cx6="http://schemas.microsoft.com/office/drawing/2016/5/12/chartex" xmlns:cx7="http://schemas.microsoft.com/office/drawing/2016/5/13/chartex" xmlns:cx8="http://schemas.microsoft.com/office/drawing/2016/5/14/chartex" xmlns:mc="http://schemas.openxmlformats.org/markup-compatibility/2006" xmlns:aink="http://schemas.microsoft.com/office/drawing/2016/ink" xmlns:am3d="http://schemas.microsoft.com/office/drawing/2017/model3d" xmlns:o="urn:schemas-microsoft-com:office:office" xmlns:r="http://schemas.openxmlformats.org/officeDocument/2006/relationships" xmlns:m="http://schemas.openxmlformats.org/officeDocument/2006/math" xmlns:v="urn:schemas-microsoft-com:vml" xmlns:wp14="http://schemas.microsoft.com/office/word/2010/wordprocessingDrawing" xmlns:wp="http://schemas.openxmlformats.org/drawingml/2006/wordprocessingDrawing" xmlns:w10="urn:schemas-microsoft-com:office:word" xmlns:w="http://schemas.openxmlformats.org/wordprocessingml/2006/main" xmlns:w14="http://schemas.microsoft.com/office/word/2010/wordml" xmlns:w15="http://schemas.microsoft.com/office/word/2012/wordml" xmlns:w16cid="http://schemas.microsoft.com/office/word/2016/wordml/cid" xmlns:w16se="http://schemas.microsoft.com/office/word/2015/wordml/symex" xmlns:wpg="http://schemas.microsoft.com/office/word/2010/wordprocessingGroup" xmlns:wpi="http://schemas.microsoft.com/office/word/2010/wordprocessingInk" xmlns:wne="http://schemas.microsoft.com/office/word/2006/wordml" xmlns:wps="http://schemas.microsoft.com/office/word/2010/wordprocessingShape" mc:Ignorable="w14 w15 w16se w16cid wp14">
+<w:hdr xmlns:wpc="http://schemas.microsoft.com/office/word/2010/wordprocessingCanvas" xmlns:cx="http://schemas.microsoft.com/office/drawing/2014/chartex" xmlns:cx1="http://schemas.microsoft.com/office/drawing/2015/9/8/chartex" xmlns:cx2="http://schemas.microsoft.com/office/drawing/2015/10/21/chartex" xmlns:cx3="http://schemas.microsoft.com/office/drawing/2016/5/9/chartex" xmlns:cx4="http://schemas.microsoft.com/office/drawing/2016/5/10/chartex" xmlns:cx5="http://schemas.microsoft.com/office/drawing/2016/5/11/chartex" xmlns:cx6="http://schemas.microsoft.com/office/drawing/2016/5/12/chartex" xmlns:cx7="http://schemas.microsoft.com/office/drawing/2016/5/13/chartex" xmlns:cx8="http://schemas.microsoft.com/office/drawing/2016/5/14/chartex" xmlns:mc="http://schemas.openxmlformats.org/markup-compatibility/2006" xmlns:aink="http://schemas.microsoft.com/office/drawing/2016/ink" xmlns:am3d="http://schemas.microsoft.com/office/drawing/2017/model3d" xmlns:o="urn:schemas-microsoft-com:office:office" xmlns:r="http://schemas.openxmlformats.org/officeDocument/2006/relationships" xmlns:m="http://schemas.openxmlformats.org/officeDocument/2006/math" xmlns:v="urn:schemas-microsoft-com:vml" xmlns:wp14="http://schemas.microsoft.com/office/word/2010/wordprocessingDrawing" xmlns:wp="http://schemas.openxmlformats.org/drawingml/2006/wordprocessingDrawing" xmlns:w10="urn:schemas-microsoft-com:office:word" xmlns:w="http://schemas.openxmlformats.org/wordprocessingml/2006/main" xmlns:w14="http://schemas.microsoft.com/office/word/2010/wordml" xmlns:w15="http://schemas.microsoft.com/office/word/2012/wordml" xmlns:w16cex="http://schemas.microsoft.com/office/word/2018/wordml/cex" xmlns:w16cid="http://schemas.microsoft.com/office/word/2016/wordml/cid" xmlns:w16="http://schemas.microsoft.com/office/word/2018/wordml" xmlns:w16se="http://schemas.microsoft.com/office/word/2015/wordml/symex" xmlns:wpg="http://schemas.microsoft.com/office/word/2010/wordprocessingGroup" xmlns:wpi="http://schemas.microsoft.com/office/word/2010/wordprocessingInk" xmlns:wne="http://schemas.microsoft.com/office/word/2006/wordml" xmlns:wps="http://schemas.microsoft.com/office/word/2010/wordprocessingShape" mc:Ignorable="w14 w15 w16se w16cid w16 w16cex wp14">
   <w:p>
     <w:pPr>
-      <w:pStyle w:val="Header"/>
+      <w:pStyle w:val="a6"/>
       <w:jc w:val="center"/>
       <w:rPr>
         <w:rFonts w:ascii="Times New Roman" w:hAnsi="Times New Roman" w:cs="Times New Roman"/>
@@ -3263,7 +3180,7 @@
   </w:p>
   <w:p>
     <w:pPr>
-      <w:pStyle w:val="Header"/>
+      <w:pStyle w:val="a6"/>
       <w:jc w:val="center"/>
       <w:rPr>
         <w:rFonts w:ascii="Times New Roman" w:hAnsi="Times New Roman" w:cs="Times New Roman"/>
@@ -3286,7 +3203,7 @@
   </w:p>
   <w:p>
     <w:pPr>
-      <w:pStyle w:val="Header"/>
+      <w:pStyle w:val="a6"/>
       <w:jc w:val="center"/>
       <w:rPr>
         <w:rFonts w:ascii="Times New Roman" w:hAnsi="Times New Roman" w:cs="Times New Roman"/>
@@ -3309,7 +3226,7 @@
   </w:p>
   <w:p>
     <w:pPr>
-      <w:pStyle w:val="Header"/>
+      <w:pStyle w:val="a6"/>
       <w:tabs>
         <w:tab w:val="clear" w:pos="4703"/>
         <w:tab w:val="center" w:pos="4680"/>
@@ -3352,14 +3269,14 @@
   </w:p>
   <w:p>
     <w:pPr>
-      <w:pStyle w:val="Header"/>
+      <w:pStyle w:val="a6"/>
     </w:pPr>
   </w:p>
 </w:hdr>
 </file>
 
 <file path=word/numbering.xml><?xml version="1.0" encoding="utf-8"?>
-<w:numbering xmlns:wpc="http://schemas.microsoft.com/office/word/2010/wordprocessingCanvas" xmlns:cx="http://schemas.microsoft.com/office/drawing/2014/chartex" xmlns:cx1="http://schemas.microsoft.com/office/drawing/2015/9/8/chartex" xmlns:cx2="http://schemas.microsoft.com/office/drawing/2015/10/21/chartex" xmlns:cx3="http://schemas.microsoft.com/office/drawing/2016/5/9/chartex" xmlns:cx4="http://schemas.microsoft.com/office/drawing/2016/5/10/chartex" xmlns:cx5="http://schemas.microsoft.com/office/drawing/2016/5/11/chartex" xmlns:cx6="http://schemas.microsoft.com/office/drawing/2016/5/12/chartex" xmlns:cx7="http://schemas.microsoft.com/office/drawing/2016/5/13/chartex" xmlns:cx8="http://schemas.microsoft.com/office/drawing/2016/5/14/chartex" xmlns:mc="http://schemas.openxmlformats.org/markup-compatibility/2006" xmlns:aink="http://schemas.microsoft.com/office/drawing/2016/ink" xmlns:am3d="http://schemas.microsoft.com/office/drawing/2017/model3d" xmlns:o="urn:schemas-microsoft-com:office:office" xmlns:r="http://schemas.openxmlformats.org/officeDocument/2006/relationships" xmlns:m="http://schemas.openxmlformats.org/officeDocument/2006/math" xmlns:v="urn:schemas-microsoft-com:vml" xmlns:wp14="http://schemas.microsoft.com/office/word/2010/wordprocessingDrawing" xmlns:wp="http://schemas.openxmlformats.org/drawingml/2006/wordprocessingDrawing" xmlns:w10="urn:schemas-microsoft-com:office:word" xmlns:w="http://schemas.openxmlformats.org/wordprocessingml/2006/main" xmlns:w14="http://schemas.microsoft.com/office/word/2010/wordml" xmlns:w15="http://schemas.microsoft.com/office/word/2012/wordml" xmlns:w16cid="http://schemas.microsoft.com/office/word/2016/wordml/cid" xmlns:w16se="http://schemas.microsoft.com/office/word/2015/wordml/symex" xmlns:wpg="http://schemas.microsoft.com/office/word/2010/wordprocessingGroup" xmlns:wpi="http://schemas.microsoft.com/office/word/2010/wordprocessingInk" xmlns:wne="http://schemas.microsoft.com/office/word/2006/wordml" xmlns:wps="http://schemas.microsoft.com/office/word/2010/wordprocessingShape" mc:Ignorable="w14 w15 w16se w16cid wp14">
+<w:numbering xmlns:wpc="http://schemas.microsoft.com/office/word/2010/wordprocessingCanvas" xmlns:cx="http://schemas.microsoft.com/office/drawing/2014/chartex" xmlns:cx1="http://schemas.microsoft.com/office/drawing/2015/9/8/chartex" xmlns:cx2="http://schemas.microsoft.com/office/drawing/2015/10/21/chartex" xmlns:cx3="http://schemas.microsoft.com/office/drawing/2016/5/9/chartex" xmlns:cx4="http://schemas.microsoft.com/office/drawing/2016/5/10/chartex" xmlns:cx5="http://schemas.microsoft.com/office/drawing/2016/5/11/chartex" xmlns:cx6="http://schemas.microsoft.com/office/drawing/2016/5/12/chartex" xmlns:cx7="http://schemas.microsoft.com/office/drawing/2016/5/13/chartex" xmlns:cx8="http://schemas.microsoft.com/office/drawing/2016/5/14/chartex" xmlns:mc="http://schemas.openxmlformats.org/markup-compatibility/2006" xmlns:aink="http://schemas.microsoft.com/office/drawing/2016/ink" xmlns:am3d="http://schemas.microsoft.com/office/drawing/2017/model3d" xmlns:o="urn:schemas-microsoft-com:office:office" xmlns:r="http://schemas.openxmlformats.org/officeDocument/2006/relationships" xmlns:m="http://schemas.openxmlformats.org/officeDocument/2006/math" xmlns:v="urn:schemas-microsoft-com:vml" xmlns:wp14="http://schemas.microsoft.com/office/word/2010/wordprocessingDrawing" xmlns:wp="http://schemas.openxmlformats.org/drawingml/2006/wordprocessingDrawing" xmlns:w10="urn:schemas-microsoft-com:office:word" xmlns:w="http://schemas.openxmlformats.org/wordprocessingml/2006/main" xmlns:w14="http://schemas.microsoft.com/office/word/2010/wordml" xmlns:w15="http://schemas.microsoft.com/office/word/2012/wordml" xmlns:w16cex="http://schemas.microsoft.com/office/word/2018/wordml/cex" xmlns:w16cid="http://schemas.microsoft.com/office/word/2016/wordml/cid" xmlns:w16="http://schemas.microsoft.com/office/word/2018/wordml" xmlns:w16se="http://schemas.microsoft.com/office/word/2015/wordml/symex" xmlns:wpg="http://schemas.microsoft.com/office/word/2010/wordprocessingGroup" xmlns:wpi="http://schemas.microsoft.com/office/word/2010/wordprocessingInk" xmlns:wne="http://schemas.microsoft.com/office/word/2006/wordml" xmlns:wps="http://schemas.microsoft.com/office/word/2010/wordprocessingShape" mc:Ignorable="w14 w15 w16se w16cid w16 w16cex wp14">
   <w:abstractNum w:abstractNumId="0" w15:restartNumberingAfterBreak="0">
     <w:nsid w:val="0A256B3E"/>
     <w:multiLevelType w:val="hybridMultilevel"/>
@@ -3803,7 +3720,7 @@
 </file>
 
 <file path=word/styles.xml><?xml version="1.0" encoding="utf-8"?>
-<w:styles xmlns:mc="http://schemas.openxmlformats.org/markup-compatibility/2006" xmlns:r="http://schemas.openxmlformats.org/officeDocument/2006/relationships" xmlns:w="http://schemas.openxmlformats.org/wordprocessingml/2006/main" xmlns:w14="http://schemas.microsoft.com/office/word/2010/wordml" xmlns:w15="http://schemas.microsoft.com/office/word/2012/wordml" xmlns:w16cid="http://schemas.microsoft.com/office/word/2016/wordml/cid" xmlns:w16se="http://schemas.microsoft.com/office/word/2015/wordml/symex" mc:Ignorable="w14 w15 w16se w16cid">
+<w:styles xmlns:mc="http://schemas.openxmlformats.org/markup-compatibility/2006" xmlns:r="http://schemas.openxmlformats.org/officeDocument/2006/relationships" xmlns:w="http://schemas.openxmlformats.org/wordprocessingml/2006/main" xmlns:w14="http://schemas.microsoft.com/office/word/2010/wordml" xmlns:w15="http://schemas.microsoft.com/office/word/2012/wordml" xmlns:w16cex="http://schemas.microsoft.com/office/word/2018/wordml/cex" xmlns:w16cid="http://schemas.microsoft.com/office/word/2016/wordml/cid" xmlns:w16="http://schemas.microsoft.com/office/word/2018/wordml" xmlns:w16se="http://schemas.microsoft.com/office/word/2015/wordml/symex" mc:Ignorable="w14 w15 w16se w16cid w16 w16cex">
   <w:docDefaults>
     <w:rPrDefault>
       <w:rPr>
@@ -4197,15 +4114,15 @@
     <w:lsdException w:name="Unresolved Mention" w:semiHidden="1" w:unhideWhenUsed="1"/>
     <w:lsdException w:name="Smart Link" w:semiHidden="1" w:unhideWhenUsed="1"/>
   </w:latentStyles>
-  <w:style w:type="paragraph" w:default="1" w:styleId="Normal">
+  <w:style w:type="paragraph" w:default="1" w:styleId="a">
     <w:name w:val="Normal"/>
     <w:qFormat/>
   </w:style>
-  <w:style w:type="paragraph" w:styleId="Heading1">
+  <w:style w:type="paragraph" w:styleId="1">
     <w:name w:val="heading 1"/>
-    <w:basedOn w:val="Normal"/>
-    <w:next w:val="Normal"/>
-    <w:link w:val="Heading1Char"/>
+    <w:basedOn w:val="a"/>
+    <w:next w:val="a"/>
+    <w:link w:val="10"/>
     <w:uiPriority w:val="9"/>
     <w:qFormat/>
     <w:rsid w:val="00E67C00"/>
@@ -4224,11 +4141,11 @@
       <w:szCs w:val="28"/>
     </w:rPr>
   </w:style>
-  <w:style w:type="paragraph" w:styleId="Heading2">
+  <w:style w:type="paragraph" w:styleId="2">
     <w:name w:val="heading 2"/>
-    <w:basedOn w:val="Normal"/>
-    <w:next w:val="Normal"/>
-    <w:link w:val="Heading2Char"/>
+    <w:basedOn w:val="a"/>
+    <w:next w:val="a"/>
+    <w:link w:val="20"/>
     <w:uiPriority w:val="9"/>
     <w:unhideWhenUsed/>
     <w:qFormat/>
@@ -4248,11 +4165,11 @@
       <w:szCs w:val="26"/>
     </w:rPr>
   </w:style>
-  <w:style w:type="paragraph" w:styleId="Heading3">
+  <w:style w:type="paragraph" w:styleId="3">
     <w:name w:val="heading 3"/>
-    <w:basedOn w:val="Normal"/>
-    <w:next w:val="Normal"/>
-    <w:link w:val="Heading3Char"/>
+    <w:basedOn w:val="a"/>
+    <w:next w:val="a"/>
+    <w:link w:val="30"/>
     <w:uiPriority w:val="9"/>
     <w:unhideWhenUsed/>
     <w:qFormat/>
@@ -4270,13 +4187,13 @@
       <w:color w:val="4472C4" w:themeColor="accent1"/>
     </w:rPr>
   </w:style>
-  <w:style w:type="character" w:default="1" w:styleId="DefaultParagraphFont">
+  <w:style w:type="character" w:default="1" w:styleId="a0">
     <w:name w:val="Default Paragraph Font"/>
     <w:uiPriority w:val="1"/>
     <w:semiHidden/>
     <w:unhideWhenUsed/>
   </w:style>
-  <w:style w:type="table" w:default="1" w:styleId="TableNormal">
+  <w:style w:type="table" w:default="1" w:styleId="a1">
     <w:name w:val="Normal Table"/>
     <w:uiPriority w:val="99"/>
     <w:semiHidden/>
@@ -4291,15 +4208,15 @@
       </w:tblCellMar>
     </w:tblPr>
   </w:style>
-  <w:style w:type="numbering" w:default="1" w:styleId="NoList">
+  <w:style w:type="numbering" w:default="1" w:styleId="a2">
     <w:name w:val="No List"/>
     <w:uiPriority w:val="99"/>
     <w:semiHidden/>
     <w:unhideWhenUsed/>
   </w:style>
-  <w:style w:type="character" w:styleId="PlaceholderText">
+  <w:style w:type="character" w:styleId="a3">
     <w:name w:val="Placeholder Text"/>
-    <w:basedOn w:val="DefaultParagraphFont"/>
+    <w:basedOn w:val="a0"/>
     <w:uiPriority w:val="99"/>
     <w:semiHidden/>
     <w:rsid w:val="00050906"/>
@@ -4307,9 +4224,9 @@
       <w:color w:val="808080"/>
     </w:rPr>
   </w:style>
-  <w:style w:type="paragraph" w:styleId="ListParagraph">
+  <w:style w:type="paragraph" w:styleId="a4">
     <w:name w:val="List Paragraph"/>
-    <w:basedOn w:val="Normal"/>
+    <w:basedOn w:val="a"/>
     <w:uiPriority w:val="34"/>
     <w:qFormat/>
     <w:rsid w:val="00704661"/>
@@ -4318,9 +4235,9 @@
       <w:contextualSpacing/>
     </w:pPr>
   </w:style>
-  <w:style w:type="table" w:styleId="TableGrid">
+  <w:style w:type="table" w:styleId="a5">
     <w:name w:val="Table Grid"/>
-    <w:basedOn w:val="TableNormal"/>
+    <w:basedOn w:val="a1"/>
     <w:uiPriority w:val="39"/>
     <w:rsid w:val="00487D05"/>
     <w:pPr>
@@ -4338,10 +4255,10 @@
       </w:tblBorders>
     </w:tblPr>
   </w:style>
-  <w:style w:type="paragraph" w:styleId="Header">
+  <w:style w:type="paragraph" w:styleId="a6">
     <w:name w:val="header"/>
-    <w:basedOn w:val="Normal"/>
-    <w:link w:val="HeaderChar"/>
+    <w:basedOn w:val="a"/>
+    <w:link w:val="a7"/>
     <w:uiPriority w:val="99"/>
     <w:unhideWhenUsed/>
     <w:rsid w:val="006D1C5F"/>
@@ -4353,17 +4270,17 @@
       <w:spacing w:after="0" w:line="240" w:lineRule="auto"/>
     </w:pPr>
   </w:style>
-  <w:style w:type="character" w:customStyle="1" w:styleId="HeaderChar">
-    <w:name w:val="Header Char"/>
-    <w:basedOn w:val="DefaultParagraphFont"/>
-    <w:link w:val="Header"/>
+  <w:style w:type="character" w:customStyle="1" w:styleId="a7">
+    <w:name w:val="Горен колонтитул Знак"/>
+    <w:basedOn w:val="a0"/>
+    <w:link w:val="a6"/>
     <w:uiPriority w:val="99"/>
     <w:rsid w:val="006D1C5F"/>
   </w:style>
-  <w:style w:type="paragraph" w:styleId="Footer">
+  <w:style w:type="paragraph" w:styleId="a8">
     <w:name w:val="footer"/>
-    <w:basedOn w:val="Normal"/>
-    <w:link w:val="FooterChar"/>
+    <w:basedOn w:val="a"/>
+    <w:link w:val="a9"/>
     <w:uiPriority w:val="99"/>
     <w:unhideWhenUsed/>
     <w:rsid w:val="006D1C5F"/>
@@ -4375,17 +4292,17 @@
       <w:spacing w:after="0" w:line="240" w:lineRule="auto"/>
     </w:pPr>
   </w:style>
-  <w:style w:type="character" w:customStyle="1" w:styleId="FooterChar">
-    <w:name w:val="Footer Char"/>
-    <w:basedOn w:val="DefaultParagraphFont"/>
-    <w:link w:val="Footer"/>
+  <w:style w:type="character" w:customStyle="1" w:styleId="a9">
+    <w:name w:val="Долен колонтитул Знак"/>
+    <w:basedOn w:val="a0"/>
+    <w:link w:val="a8"/>
     <w:uiPriority w:val="99"/>
     <w:rsid w:val="006D1C5F"/>
   </w:style>
-  <w:style w:type="paragraph" w:styleId="BalloonText">
+  <w:style w:type="paragraph" w:styleId="aa">
     <w:name w:val="Balloon Text"/>
-    <w:basedOn w:val="Normal"/>
-    <w:link w:val="BalloonTextChar"/>
+    <w:basedOn w:val="a"/>
+    <w:link w:val="ab"/>
     <w:uiPriority w:val="99"/>
     <w:semiHidden/>
     <w:unhideWhenUsed/>
@@ -4399,10 +4316,10 @@
       <w:szCs w:val="16"/>
     </w:rPr>
   </w:style>
-  <w:style w:type="character" w:customStyle="1" w:styleId="BalloonTextChar">
-    <w:name w:val="Balloon Text Char"/>
-    <w:basedOn w:val="DefaultParagraphFont"/>
-    <w:link w:val="BalloonText"/>
+  <w:style w:type="character" w:customStyle="1" w:styleId="ab">
+    <w:name w:val="Изнесен текст Знак"/>
+    <w:basedOn w:val="a0"/>
+    <w:link w:val="aa"/>
     <w:uiPriority w:val="99"/>
     <w:semiHidden/>
     <w:rsid w:val="00AA7F8B"/>
@@ -4412,10 +4329,10 @@
       <w:szCs w:val="16"/>
     </w:rPr>
   </w:style>
-  <w:style w:type="character" w:customStyle="1" w:styleId="Heading1Char">
-    <w:name w:val="Heading 1 Char"/>
-    <w:basedOn w:val="DefaultParagraphFont"/>
-    <w:link w:val="Heading1"/>
+  <w:style w:type="character" w:customStyle="1" w:styleId="10">
+    <w:name w:val="Заглавие 1 Знак"/>
+    <w:basedOn w:val="a0"/>
+    <w:link w:val="1"/>
     <w:uiPriority w:val="9"/>
     <w:rsid w:val="00E67C00"/>
     <w:rPr>
@@ -4427,10 +4344,10 @@
       <w:szCs w:val="28"/>
     </w:rPr>
   </w:style>
-  <w:style w:type="character" w:customStyle="1" w:styleId="Heading2Char">
-    <w:name w:val="Heading 2 Char"/>
-    <w:basedOn w:val="DefaultParagraphFont"/>
-    <w:link w:val="Heading2"/>
+  <w:style w:type="character" w:customStyle="1" w:styleId="20">
+    <w:name w:val="Заглавие 2 Знак"/>
+    <w:basedOn w:val="a0"/>
+    <w:link w:val="2"/>
     <w:uiPriority w:val="9"/>
     <w:rsid w:val="00E67C00"/>
     <w:rPr>
@@ -4442,10 +4359,10 @@
       <w:szCs w:val="26"/>
     </w:rPr>
   </w:style>
-  <w:style w:type="character" w:customStyle="1" w:styleId="Heading3Char">
-    <w:name w:val="Heading 3 Char"/>
-    <w:basedOn w:val="DefaultParagraphFont"/>
-    <w:link w:val="Heading3"/>
+  <w:style w:type="character" w:customStyle="1" w:styleId="30">
+    <w:name w:val="Заглавие 3 Знак"/>
+    <w:basedOn w:val="a0"/>
+    <w:link w:val="3"/>
     <w:uiPriority w:val="9"/>
     <w:rsid w:val="00E67C00"/>
     <w:rPr>
@@ -4455,9 +4372,9 @@
       <w:color w:val="4472C4" w:themeColor="accent1"/>
     </w:rPr>
   </w:style>
-  <w:style w:type="paragraph" w:styleId="List2">
+  <w:style w:type="paragraph" w:styleId="21">
     <w:name w:val="List 2"/>
-    <w:basedOn w:val="Normal"/>
+    <w:basedOn w:val="a"/>
     <w:uiPriority w:val="99"/>
     <w:unhideWhenUsed/>
     <w:rsid w:val="00E67C00"/>
@@ -4466,10 +4383,10 @@
       <w:contextualSpacing/>
     </w:pPr>
   </w:style>
-  <w:style w:type="paragraph" w:styleId="BodyText">
+  <w:style w:type="paragraph" w:styleId="ac">
     <w:name w:val="Body Text"/>
-    <w:basedOn w:val="Normal"/>
-    <w:link w:val="BodyTextChar"/>
+    <w:basedOn w:val="a"/>
+    <w:link w:val="ad"/>
     <w:uiPriority w:val="99"/>
     <w:unhideWhenUsed/>
     <w:rsid w:val="00E67C00"/>
@@ -4477,17 +4394,17 @@
       <w:spacing w:after="120"/>
     </w:pPr>
   </w:style>
-  <w:style w:type="character" w:customStyle="1" w:styleId="BodyTextChar">
-    <w:name w:val="Body Text Char"/>
-    <w:basedOn w:val="DefaultParagraphFont"/>
-    <w:link w:val="BodyText"/>
+  <w:style w:type="character" w:customStyle="1" w:styleId="ad">
+    <w:name w:val="Основен текст Знак"/>
+    <w:basedOn w:val="a0"/>
+    <w:link w:val="ac"/>
     <w:uiPriority w:val="99"/>
     <w:rsid w:val="00E67C00"/>
   </w:style>
-  <w:style w:type="paragraph" w:styleId="BodyTextIndent">
+  <w:style w:type="paragraph" w:styleId="ae">
     <w:name w:val="Body Text Indent"/>
-    <w:basedOn w:val="Normal"/>
-    <w:link w:val="BodyTextIndentChar"/>
+    <w:basedOn w:val="a"/>
+    <w:link w:val="af"/>
     <w:uiPriority w:val="99"/>
     <w:unhideWhenUsed/>
     <w:rsid w:val="00E67C00"/>
@@ -4496,17 +4413,17 @@
       <w:ind w:left="283"/>
     </w:pPr>
   </w:style>
-  <w:style w:type="character" w:customStyle="1" w:styleId="BodyTextIndentChar">
-    <w:name w:val="Body Text Indent Char"/>
-    <w:basedOn w:val="DefaultParagraphFont"/>
-    <w:link w:val="BodyTextIndent"/>
+  <w:style w:type="character" w:customStyle="1" w:styleId="af">
+    <w:name w:val="Основен текст с отстъп Знак"/>
+    <w:basedOn w:val="a0"/>
+    <w:link w:val="ae"/>
     <w:uiPriority w:val="99"/>
     <w:rsid w:val="00E67C00"/>
   </w:style>
-  <w:style w:type="paragraph" w:styleId="BodyTextFirstIndent">
+  <w:style w:type="paragraph" w:styleId="af0">
     <w:name w:val="Body Text First Indent"/>
-    <w:basedOn w:val="BodyText"/>
-    <w:link w:val="BodyTextFirstIndentChar"/>
+    <w:basedOn w:val="ac"/>
+    <w:link w:val="af1"/>
     <w:uiPriority w:val="99"/>
     <w:unhideWhenUsed/>
     <w:rsid w:val="00E67C00"/>
@@ -4515,10 +4432,10 @@
       <w:ind w:firstLine="360"/>
     </w:pPr>
   </w:style>
-  <w:style w:type="character" w:customStyle="1" w:styleId="BodyTextFirstIndentChar">
-    <w:name w:val="Body Text First Indent Char"/>
-    <w:basedOn w:val="BodyTextChar"/>
-    <w:link w:val="BodyTextFirstIndent"/>
+  <w:style w:type="character" w:customStyle="1" w:styleId="af1">
+    <w:name w:val="Основен текст отстъп първи ред Знак"/>
+    <w:basedOn w:val="ad"/>
+    <w:link w:val="af0"/>
     <w:uiPriority w:val="99"/>
     <w:rsid w:val="00E67C00"/>
   </w:style>

</xml_diff>